<commit_message>
Update 2023-08-09, see details below...
* Implements https://github.com/WycliffeAssociates/DOC/issues/152
* Implements https://github.com/WycliffeAssociates/DOC/issues/154
* Implements https://github.com/WycliffeAssociates/DOC/issues/146
* Implements https://github.com/WycliffeAssociates/DOC/issues/156
* Fix https://github.com/WycliffeAssociates/DOC/issues/160
* Implements https://github.com/WycliffeAssociates/DOC/issues/158
* Fix https://github.com/WycliffeAssociates/DOC/issues/157
* Fix https://github.com/WycliffeAssociates/DOC/issues/159
</commit_message>
<xml_diff>
--- a/template.docx
+++ b/template.docx
@@ -16,7 +16,57 @@
           <w:sz w:val="32"/>
           <w:szCs w:val="32"/>
         </w:rPr>
-        <w:t>{{ title1 }}</w:t>
+        <w:t>{</w:t>
+      </w:r>
+      <w:proofErr w:type="gramStart"/>
+      <w:r>
+        <w:rPr>
+          <w:sz w:val="32"/>
+          <w:szCs w:val="32"/>
+        </w:rPr>
+        <w:t>{ title1</w:t>
+      </w:r>
+      <w:proofErr w:type="gramEnd"/>
+      <w:r>
+        <w:rPr>
+          <w:sz w:val="32"/>
+          <w:szCs w:val="32"/>
+        </w:rPr>
+        <w:t xml:space="preserve"> }}</w:t>
+      </w:r>
+      <w:bookmarkStart w:id="1" w:name="_GoBack"/>
+      <w:bookmarkEnd w:id="1"/>
+    </w:p>
+    <w:p>
+      <w:pPr>
+        <w:pStyle w:val="Subtitle"/>
+        <w:rPr>
+          <w:sz w:val="32"/>
+          <w:szCs w:val="32"/>
+        </w:rPr>
+      </w:pPr>
+      <w:r>
+        <w:rPr>
+          <w:sz w:val="32"/>
+          <w:szCs w:val="32"/>
+        </w:rPr>
+        <w:t>{</w:t>
+      </w:r>
+      <w:proofErr w:type="gramStart"/>
+      <w:r>
+        <w:rPr>
+          <w:sz w:val="32"/>
+          <w:szCs w:val="32"/>
+        </w:rPr>
+        <w:t>{ title2</w:t>
+      </w:r>
+      <w:proofErr w:type="gramEnd"/>
+      <w:r>
+        <w:rPr>
+          <w:sz w:val="32"/>
+          <w:szCs w:val="32"/>
+        </w:rPr>
+        <w:t xml:space="preserve"> }}</w:t>
       </w:r>
     </w:p>
     <w:p>
@@ -32,23 +82,23 @@
           <w:sz w:val="28"/>
           <w:szCs w:val="28"/>
         </w:rPr>
-        <w:t>{{ title2 }}</w:t>
-      </w:r>
-    </w:p>
-    <w:p>
-      <w:pPr>
-        <w:pStyle w:val="Subtitle"/>
+        <w:t>{</w:t>
+      </w:r>
+      <w:proofErr w:type="gramStart"/>
+      <w:r>
         <w:rPr>
           <w:sz w:val="28"/>
           <w:szCs w:val="28"/>
         </w:rPr>
-      </w:pPr>
+        <w:t>{ title3</w:t>
+      </w:r>
+      <w:proofErr w:type="gramEnd"/>
       <w:r>
         <w:rPr>
           <w:sz w:val="28"/>
           <w:szCs w:val="28"/>
         </w:rPr>
-        <w:t>{{ title3 }}</w:t>
+        <w:t xml:space="preserve"> }}</w:t>
       </w:r>
     </w:p>
     <w:p>
@@ -92,7 +142,7 @@
         </w:rPr>
         <w:br w:type="page"/>
       </w:r>
-      <w:bookmarkStart w:id="1" w:name="_Hlk117865285"/>
+      <w:bookmarkStart w:id="2" w:name="_Hlk117865285"/>
       <w:r>
         <w:rPr>
           <w:rFonts w:ascii="Cambria" w:eastAsia="Calibri" w:hAnsi="Cambria" w:cs="Calibri"/>
@@ -121,7 +171,27 @@
           <w:szCs w:val="22"/>
           <w:lang w:val="en-US"/>
         </w:rPr>
-        <w:t>Released under a Creative Commons Attribution-ShareAlike 4.0 International License.</w:t>
+        <w:t>Released under a Creative Commons Attribution-</w:t>
+      </w:r>
+      <w:proofErr w:type="spellStart"/>
+      <w:r>
+        <w:rPr>
+          <w:rFonts w:ascii="Cambria" w:eastAsia="Calibri" w:hAnsi="Cambria" w:cs="Calibri"/>
+          <w:sz w:val="22"/>
+          <w:szCs w:val="22"/>
+          <w:lang w:val="en-US"/>
+        </w:rPr>
+        <w:t>ShareAlike</w:t>
+      </w:r>
+      <w:proofErr w:type="spellEnd"/>
+      <w:r>
+        <w:rPr>
+          <w:rFonts w:ascii="Cambria" w:eastAsia="Calibri" w:hAnsi="Cambria" w:cs="Calibri"/>
+          <w:sz w:val="22"/>
+          <w:szCs w:val="22"/>
+          <w:lang w:val="en-US"/>
+        </w:rPr>
+        <w:t xml:space="preserve"> 4.0 International License.</w:t>
       </w:r>
     </w:p>
     <w:p>
@@ -232,7 +302,51 @@
           <w:shd w:val="clear" w:color="auto" w:fill="FFFFFF"/>
           <w:lang w:val="en-US"/>
         </w:rPr>
-        <w:t xml:space="preserve">The English Unlocked Literal Bible is based on the unfoldingWord® Literal Text, CC BY-SA 4.0. The original work of the unfoldingWord® Literal Text is available at </w:t>
+        <w:t xml:space="preserve">The English Unlocked Literal Bible is based on the </w:t>
+      </w:r>
+      <w:proofErr w:type="spellStart"/>
+      <w:r>
+        <w:rPr>
+          <w:rFonts w:eastAsiaTheme="minorEastAsia"/>
+          <w:sz w:val="22"/>
+          <w:szCs w:val="22"/>
+          <w:shd w:val="clear" w:color="auto" w:fill="FFFFFF"/>
+          <w:lang w:val="en-US"/>
+        </w:rPr>
+        <w:t>unfoldingWord</w:t>
+      </w:r>
+      <w:proofErr w:type="spellEnd"/>
+      <w:r>
+        <w:rPr>
+          <w:rFonts w:eastAsiaTheme="minorEastAsia"/>
+          <w:sz w:val="22"/>
+          <w:szCs w:val="22"/>
+          <w:shd w:val="clear" w:color="auto" w:fill="FFFFFF"/>
+          <w:lang w:val="en-US"/>
+        </w:rPr>
+        <w:t xml:space="preserve">® Literal Text, CC BY-SA 4.0. The original work of the </w:t>
+      </w:r>
+      <w:proofErr w:type="spellStart"/>
+      <w:r>
+        <w:rPr>
+          <w:rFonts w:eastAsiaTheme="minorEastAsia"/>
+          <w:sz w:val="22"/>
+          <w:szCs w:val="22"/>
+          <w:shd w:val="clear" w:color="auto" w:fill="FFFFFF"/>
+          <w:lang w:val="en-US"/>
+        </w:rPr>
+        <w:t>unfoldingWord</w:t>
+      </w:r>
+      <w:proofErr w:type="spellEnd"/>
+      <w:r>
+        <w:rPr>
+          <w:rFonts w:eastAsiaTheme="minorEastAsia"/>
+          <w:sz w:val="22"/>
+          <w:szCs w:val="22"/>
+          <w:shd w:val="clear" w:color="auto" w:fill="FFFFFF"/>
+          <w:lang w:val="en-US"/>
+        </w:rPr>
+        <w:t xml:space="preserve">® Literal Text is available at </w:t>
       </w:r>
       <w:hyperlink r:id="rId9" w:tgtFrame="_blank" w:history="1">
         <w:r>
@@ -276,7 +390,27 @@
           <w:szCs w:val="22"/>
           <w:lang w:val="en-US"/>
         </w:rPr>
-        <w:t>The ULB is licensed under the Creative Commons Attribution-ShareAlike 4.0 International License.</w:t>
+        <w:t>The ULB is licensed under the Creative Commons Attribution-</w:t>
+      </w:r>
+      <w:proofErr w:type="spellStart"/>
+      <w:r>
+        <w:rPr>
+          <w:rFonts w:eastAsiaTheme="minorEastAsia"/>
+          <w:sz w:val="22"/>
+          <w:szCs w:val="22"/>
+          <w:lang w:val="en-US"/>
+        </w:rPr>
+        <w:t>ShareAlike</w:t>
+      </w:r>
+      <w:proofErr w:type="spellEnd"/>
+      <w:r>
+        <w:rPr>
+          <w:rFonts w:eastAsiaTheme="minorEastAsia"/>
+          <w:sz w:val="22"/>
+          <w:szCs w:val="22"/>
+          <w:lang w:val="en-US"/>
+        </w:rPr>
+        <w:t xml:space="preserve"> 4.0 International License.</w:t>
       </w:r>
     </w:p>
     <w:p>
@@ -386,7 +520,67 @@
           <w:szCs w:val="22"/>
           <w:lang w:val="en-US"/>
         </w:rPr>
-        <w:t xml:space="preserve">The English ULB Translation Notes is based on the unfoldingWord translationNotes, under CC BY-SA 4.0. The original unfoldingWord work is available at </w:t>
+        <w:t xml:space="preserve">The English ULB Translation Notes is based on the </w:t>
+      </w:r>
+      <w:proofErr w:type="spellStart"/>
+      <w:r>
+        <w:rPr>
+          <w:rFonts w:ascii="Cambria" w:eastAsia="Times New Roman" w:hAnsi="Cambria" w:cs="Calibri"/>
+          <w:sz w:val="22"/>
+          <w:szCs w:val="22"/>
+          <w:lang w:val="en-US"/>
+        </w:rPr>
+        <w:t>unfoldingWord</w:t>
+      </w:r>
+      <w:proofErr w:type="spellEnd"/>
+      <w:r>
+        <w:rPr>
+          <w:rFonts w:ascii="Cambria" w:eastAsia="Times New Roman" w:hAnsi="Cambria" w:cs="Calibri"/>
+          <w:sz w:val="22"/>
+          <w:szCs w:val="22"/>
+          <w:lang w:val="en-US"/>
+        </w:rPr>
+        <w:t xml:space="preserve"> </w:t>
+      </w:r>
+      <w:proofErr w:type="spellStart"/>
+      <w:r>
+        <w:rPr>
+          <w:rFonts w:ascii="Cambria" w:eastAsia="Times New Roman" w:hAnsi="Cambria" w:cs="Calibri"/>
+          <w:sz w:val="22"/>
+          <w:szCs w:val="22"/>
+          <w:lang w:val="en-US"/>
+        </w:rPr>
+        <w:t>translationNotes</w:t>
+      </w:r>
+      <w:proofErr w:type="spellEnd"/>
+      <w:r>
+        <w:rPr>
+          <w:rFonts w:ascii="Cambria" w:eastAsia="Times New Roman" w:hAnsi="Cambria" w:cs="Calibri"/>
+          <w:sz w:val="22"/>
+          <w:szCs w:val="22"/>
+          <w:lang w:val="en-US"/>
+        </w:rPr>
+        <w:t xml:space="preserve">, under CC BY-SA 4.0. The original </w:t>
+      </w:r>
+      <w:proofErr w:type="spellStart"/>
+      <w:r>
+        <w:rPr>
+          <w:rFonts w:ascii="Cambria" w:eastAsia="Times New Roman" w:hAnsi="Cambria" w:cs="Calibri"/>
+          <w:sz w:val="22"/>
+          <w:szCs w:val="22"/>
+          <w:lang w:val="en-US"/>
+        </w:rPr>
+        <w:t>unfoldingWord</w:t>
+      </w:r>
+      <w:proofErr w:type="spellEnd"/>
+      <w:r>
+        <w:rPr>
+          <w:rFonts w:ascii="Cambria" w:eastAsia="Times New Roman" w:hAnsi="Cambria" w:cs="Calibri"/>
+          <w:sz w:val="22"/>
+          <w:szCs w:val="22"/>
+          <w:lang w:val="en-US"/>
+        </w:rPr>
+        <w:t xml:space="preserve"> work is available at </w:t>
       </w:r>
       <w:hyperlink r:id="rId11" w:history="1">
         <w:r>
@@ -430,7 +624,27 @@
           <w:szCs w:val="22"/>
           <w:lang w:val="en-US"/>
         </w:rPr>
-        <w:t xml:space="preserve">The ULB Notes is licensed under the Creative Commons Attribution-ShareAlike 4.0 </w:t>
+        <w:t>The ULB Notes is licensed under the Creative Commons Attribution-</w:t>
+      </w:r>
+      <w:proofErr w:type="spellStart"/>
+      <w:r>
+        <w:rPr>
+          <w:rFonts w:ascii="Cambria" w:eastAsia="Times New Roman" w:hAnsi="Cambria" w:cs="Calibri"/>
+          <w:sz w:val="22"/>
+          <w:szCs w:val="22"/>
+          <w:lang w:val="en-US"/>
+        </w:rPr>
+        <w:t>ShareAlike</w:t>
+      </w:r>
+      <w:proofErr w:type="spellEnd"/>
+      <w:r>
+        <w:rPr>
+          <w:rFonts w:ascii="Cambria" w:eastAsia="Times New Roman" w:hAnsi="Cambria" w:cs="Calibri"/>
+          <w:sz w:val="22"/>
+          <w:szCs w:val="22"/>
+          <w:lang w:val="en-US"/>
+        </w:rPr>
+        <w:t xml:space="preserve"> 4.0 </w:t>
       </w:r>
       <w:r>
         <w:rPr>
@@ -699,7 +913,27 @@
           <w:szCs w:val="20"/>
           <w:lang w:val="en-US"/>
         </w:rPr>
-        <w:t xml:space="preserve">— You must attribute the work as follows: “Original work available at </w:t>
+        <w:t xml:space="preserve">— </w:t>
+      </w:r>
+      <w:proofErr w:type="gramStart"/>
+      <w:r>
+        <w:rPr>
+          <w:rFonts w:ascii="Cambria" w:eastAsia="Calibri" w:hAnsi="Cambria" w:cs="Arial"/>
+          <w:sz w:val="20"/>
+          <w:szCs w:val="20"/>
+          <w:lang w:val="en-US"/>
+        </w:rPr>
+        <w:t>You</w:t>
+      </w:r>
+      <w:proofErr w:type="gramEnd"/>
+      <w:r>
+        <w:rPr>
+          <w:rFonts w:ascii="Cambria" w:eastAsia="Calibri" w:hAnsi="Cambria" w:cs="Arial"/>
+          <w:sz w:val="20"/>
+          <w:szCs w:val="20"/>
+          <w:lang w:val="en-US"/>
+        </w:rPr>
+        <w:t xml:space="preserve"> must attribute the work as follows: “Original work available at </w:t>
       </w:r>
       <w:hyperlink r:id="rId13" w:history="1">
         <w:r>
@@ -738,6 +972,7 @@
           <w:lang w:val="en-US"/>
         </w:rPr>
       </w:pPr>
+      <w:proofErr w:type="spellStart"/>
       <w:r>
         <w:rPr>
           <w:rFonts w:ascii="Cambria" w:eastAsia="Calibri" w:hAnsi="Cambria" w:cs="Arial"/>
@@ -749,14 +984,35 @@
         </w:rPr>
         <w:t>ShareAlike</w:t>
       </w:r>
-      <w:r>
-        <w:rPr>
-          <w:rFonts w:ascii="Cambria" w:eastAsia="Calibri" w:hAnsi="Cambria" w:cs="Arial"/>
-          <w:sz w:val="20"/>
-          <w:szCs w:val="20"/>
-          <w:lang w:val="en-US"/>
-        </w:rPr>
-        <w:t>— If you remix, transform, or build upon the material, you must distribute your contributions under the same license as the original.</w:t>
+      <w:proofErr w:type="spellEnd"/>
+      <w:r>
+        <w:rPr>
+          <w:rFonts w:ascii="Cambria" w:eastAsia="Calibri" w:hAnsi="Cambria" w:cs="Arial"/>
+          <w:sz w:val="20"/>
+          <w:szCs w:val="20"/>
+          <w:lang w:val="en-US"/>
+        </w:rPr>
+        <w:t xml:space="preserve">— </w:t>
+      </w:r>
+      <w:proofErr w:type="gramStart"/>
+      <w:r>
+        <w:rPr>
+          <w:rFonts w:ascii="Cambria" w:eastAsia="Calibri" w:hAnsi="Cambria" w:cs="Arial"/>
+          <w:sz w:val="20"/>
+          <w:szCs w:val="20"/>
+          <w:lang w:val="en-US"/>
+        </w:rPr>
+        <w:t>If</w:t>
+      </w:r>
+      <w:proofErr w:type="gramEnd"/>
+      <w:r>
+        <w:rPr>
+          <w:rFonts w:ascii="Cambria" w:eastAsia="Calibri" w:hAnsi="Cambria" w:cs="Arial"/>
+          <w:sz w:val="20"/>
+          <w:szCs w:val="20"/>
+          <w:lang w:val="en-US"/>
+        </w:rPr>
+        <w:t xml:space="preserve"> you remix, transform, or build upon the material, you must distribute your contributions under the same license as the original.</w:t>
       </w:r>
     </w:p>
     <w:p>
@@ -791,7 +1047,27 @@
           <w:szCs w:val="20"/>
           <w:lang w:val="en-US"/>
         </w:rPr>
-        <w:t>— You may not apply legal terms or technological measures that legally restrict others from doing anything the license permits.</w:t>
+        <w:t xml:space="preserve">— </w:t>
+      </w:r>
+      <w:proofErr w:type="gramStart"/>
+      <w:r>
+        <w:rPr>
+          <w:rFonts w:ascii="Cambria" w:eastAsia="Calibri" w:hAnsi="Cambria" w:cs="Arial"/>
+          <w:sz w:val="20"/>
+          <w:szCs w:val="20"/>
+          <w:lang w:val="en-US"/>
+        </w:rPr>
+        <w:t>You</w:t>
+      </w:r>
+      <w:proofErr w:type="gramEnd"/>
+      <w:r>
+        <w:rPr>
+          <w:rFonts w:ascii="Cambria" w:eastAsia="Calibri" w:hAnsi="Cambria" w:cs="Arial"/>
+          <w:sz w:val="20"/>
+          <w:szCs w:val="20"/>
+          <w:lang w:val="en-US"/>
+        </w:rPr>
+        <w:t xml:space="preserve"> may not apply legal terms or technological measures that legally restrict others from doing anything the license permits.</w:t>
       </w:r>
     </w:p>
     <w:p>
@@ -935,7 +1211,7 @@
         </w:drawing>
       </w:r>
     </w:p>
-    <w:bookmarkEnd w:id="1"/>
+    <w:bookmarkEnd w:id="2"/>
     <w:p>
       <w:pPr>
         <w:spacing w:after="0" w:line="259" w:lineRule="auto"/>
@@ -976,7 +1252,23 @@
           <w:szCs w:val="22"/>
         </w:rPr>
         <w:lastRenderedPageBreak/>
-        <w:t>{{ TOC }}</w:t>
+        <w:t>{</w:t>
+      </w:r>
+      <w:proofErr w:type="gramStart"/>
+      <w:r>
+        <w:rPr>
+          <w:sz w:val="22"/>
+          <w:szCs w:val="22"/>
+        </w:rPr>
+        <w:t>{ TOC</w:t>
+      </w:r>
+      <w:proofErr w:type="gramEnd"/>
+      <w:r>
+        <w:rPr>
+          <w:sz w:val="22"/>
+          <w:szCs w:val="22"/>
+        </w:rPr>
+        <w:t xml:space="preserve"> }}</w:t>
       </w:r>
     </w:p>
     <w:p>
@@ -1394,8 +1686,6 @@
       </w:rPr>
       <w:fldChar w:fldCharType="end"/>
     </w:r>
-    <w:bookmarkStart w:id="2" w:name="_GoBack"/>
-    <w:bookmarkEnd w:id="2"/>
     <w:r>
       <w:t xml:space="preserve"> </w:t>
     </w:r>
@@ -3697,7 +3987,7 @@
 </file>
 
 <file path=customXml/itemProps1.xml><?xml version="1.0" encoding="utf-8"?>
-<ds:datastoreItem xmlns:ds="http://schemas.openxmlformats.org/officeDocument/2006/customXml" ds:itemID="{2D2BC2B8-2759-477E-9D00-EBE8E7601F25}">
+<ds:datastoreItem xmlns:ds="http://schemas.openxmlformats.org/officeDocument/2006/customXml" ds:itemID="{F51AE2B9-C8FC-420A-A18B-FCE02518ABC8}">
   <ds:schemaRefs>
     <ds:schemaRef ds:uri="http://schemas.openxmlformats.org/officeDocument/2006/bibliography"/>
   </ds:schemaRefs>

</xml_diff>